<commit_message>
Let us have a merge conflict
</commit_message>
<xml_diff>
--- a/Test document/Software engineering and Modeling project.docx
+++ b/Test document/Software engineering and Modeling project.docx
@@ -75,7 +75,6 @@
         </w:rPr>
         <w:t xml:space="preserve">- </w:t>
       </w:r>
-      <w:proofErr w:type="spellStart"/>
       <w:r>
         <w:rPr>
           <w:rFonts w:asciiTheme="minorHAnsi" w:hAnsiTheme="minorHAnsi" w:cstheme="minorHAnsi"/>
@@ -83,17 +82,7 @@
           <w:sz w:val="28"/>
           <w:szCs w:val="28"/>
         </w:rPr>
-        <w:t>MyCovidVaccine</w:t>
-      </w:r>
-      <w:proofErr w:type="spellEnd"/>
-      <w:r>
-        <w:rPr>
-          <w:rFonts w:asciiTheme="minorHAnsi" w:hAnsiTheme="minorHAnsi" w:cstheme="minorHAnsi"/>
-          <w:color w:val="333333"/>
-          <w:sz w:val="28"/>
-          <w:szCs w:val="28"/>
-        </w:rPr>
-        <w:t>: Create an app that shows that you have got a vaccine for Covid. Think of how the official input is get and how the output should look like in order to prove your vaccination for officials (in airports etc.) and in other countries as well.</w:t>
+        <w:t>MyCovidVaccine: Create an app that shows that you have got a vaccine for Covid. Think of how the official input is get and how the output should look like in order to prove your vaccination for officials (in airports etc.) and in other countries as well.</w:t>
       </w:r>
       <w:r>
         <w:rPr>
@@ -146,39 +135,8 @@
           <w:sz w:val="28"/>
           <w:szCs w:val="28"/>
         </w:rPr>
-        <w:t xml:space="preserve"> - </w:t>
-      </w:r>
-      <w:proofErr w:type="spellStart"/>
-      <w:r>
-        <w:rPr>
-          <w:rFonts w:asciiTheme="minorHAnsi" w:hAnsiTheme="minorHAnsi" w:cstheme="minorHAnsi"/>
-          <w:color w:val="333333"/>
-          <w:sz w:val="28"/>
-          <w:szCs w:val="28"/>
-        </w:rPr>
-        <w:t>Reactjs</w:t>
-      </w:r>
-      <w:proofErr w:type="spellEnd"/>
-      <w:r>
-        <w:rPr>
-          <w:rFonts w:asciiTheme="minorHAnsi" w:hAnsiTheme="minorHAnsi" w:cstheme="minorHAnsi"/>
-          <w:color w:val="333333"/>
-          <w:sz w:val="28"/>
-          <w:szCs w:val="28"/>
-        </w:rPr>
-        <w:t xml:space="preserve">, Nodejs, </w:t>
-      </w:r>
-      <w:proofErr w:type="spellStart"/>
-      <w:r>
-        <w:rPr>
-          <w:rFonts w:asciiTheme="minorHAnsi" w:hAnsiTheme="minorHAnsi" w:cstheme="minorHAnsi"/>
-          <w:color w:val="333333"/>
-          <w:sz w:val="28"/>
-          <w:szCs w:val="28"/>
-        </w:rPr>
-        <w:t>Mongodb</w:t>
-      </w:r>
-      <w:proofErr w:type="spellEnd"/>
+        <w:t xml:space="preserve"> - Reactjs, Nodejs, Mongodb</w:t>
+      </w:r>
     </w:p>
     <w:p>
       <w:pPr>
@@ -234,67 +192,7 @@
           <w:sz w:val="28"/>
           <w:szCs w:val="28"/>
         </w:rPr>
-        <w:t xml:space="preserve"> Elisha(</w:t>
-      </w:r>
-      <w:proofErr w:type="spellStart"/>
-      <w:r>
-        <w:rPr>
-          <w:rFonts w:asciiTheme="minorHAnsi" w:hAnsiTheme="minorHAnsi" w:cstheme="minorHAnsi"/>
-          <w:color w:val="333333"/>
-          <w:sz w:val="28"/>
-          <w:szCs w:val="28"/>
-        </w:rPr>
-        <w:t>FrontEnd</w:t>
-      </w:r>
-      <w:proofErr w:type="spellEnd"/>
-      <w:r>
-        <w:rPr>
-          <w:rFonts w:asciiTheme="minorHAnsi" w:hAnsiTheme="minorHAnsi" w:cstheme="minorHAnsi"/>
-          <w:color w:val="333333"/>
-          <w:sz w:val="28"/>
-          <w:szCs w:val="28"/>
-        </w:rPr>
-        <w:t xml:space="preserve">) </w:t>
-      </w:r>
-      <w:proofErr w:type="spellStart"/>
-      <w:r>
-        <w:rPr>
-          <w:rFonts w:asciiTheme="minorHAnsi" w:hAnsiTheme="minorHAnsi" w:cstheme="minorHAnsi"/>
-          <w:color w:val="333333"/>
-          <w:sz w:val="28"/>
-          <w:szCs w:val="28"/>
-        </w:rPr>
-        <w:t>YuanYuan</w:t>
-      </w:r>
-      <w:proofErr w:type="spellEnd"/>
-      <w:r>
-        <w:rPr>
-          <w:rFonts w:asciiTheme="minorHAnsi" w:hAnsiTheme="minorHAnsi" w:cstheme="minorHAnsi"/>
-          <w:color w:val="333333"/>
-          <w:sz w:val="28"/>
-          <w:szCs w:val="28"/>
-        </w:rPr>
-        <w:t>(UI/</w:t>
-      </w:r>
-      <w:proofErr w:type="spellStart"/>
-      <w:r>
-        <w:rPr>
-          <w:rFonts w:asciiTheme="minorHAnsi" w:hAnsiTheme="minorHAnsi" w:cstheme="minorHAnsi"/>
-          <w:color w:val="333333"/>
-          <w:sz w:val="28"/>
-          <w:szCs w:val="28"/>
-        </w:rPr>
-        <w:t>Ux</w:t>
-      </w:r>
-      <w:proofErr w:type="spellEnd"/>
-      <w:r>
-        <w:rPr>
-          <w:rFonts w:asciiTheme="minorHAnsi" w:hAnsiTheme="minorHAnsi" w:cstheme="minorHAnsi"/>
-          <w:color w:val="333333"/>
-          <w:sz w:val="28"/>
-          <w:szCs w:val="28"/>
-        </w:rPr>
-        <w:t xml:space="preserve"> Design), Vikas and Dhruv(Project Manager , database and backend)</w:t>
+        <w:t xml:space="preserve"> Elisha(FrontEnd) YuanYuan(UI/Ux Design), Vikas and Dhruv(Project Manager , database and backend)</w:t>
       </w:r>
     </w:p>
     <w:p>
@@ -323,6 +221,15 @@
           <w:szCs w:val="24"/>
         </w:rPr>
       </w:pPr>
+      <w:r>
+        <w:rPr>
+          <w:rFonts w:ascii="Open Sans" w:eastAsia="Times New Roman" w:hAnsi="Open Sans" w:cs="Open Sans"/>
+          <w:color w:val="333333"/>
+          <w:sz w:val="24"/>
+          <w:szCs w:val="24"/>
+        </w:rPr>
+        <w:t>(Having a conflict over here!!!)</w:t>
+      </w:r>
     </w:p>
     <w:p>
       <w:pPr>

</xml_diff>